<commit_message>
Edited Assignment 6 file
</commit_message>
<xml_diff>
--- a/Assignment-6/Word & PDF file of Assignment 6/Assignment-6.docx
+++ b/Assignment-6/Word & PDF file of Assignment 6/Assignment-6.docx
@@ -159,7 +159,19 @@
         <w:rPr>
           <w:rFonts w:ascii="Times New Roman" w:hAnsi="Times New Roman" w:cs="Times New Roman"/>
         </w:rPr>
-        <w:t>. Please refer to the question.docx/question1.pdf file for question 1.</w:t>
+        <w:t>. Please refer to the question</w:t>
+      </w:r>
+      <w:r>
+        <w:rPr>
+          <w:rFonts w:ascii="Times New Roman" w:hAnsi="Times New Roman" w:cs="Times New Roman"/>
+        </w:rPr>
+        <w:t>1</w:t>
+      </w:r>
+      <w:r>
+        <w:rPr>
+          <w:rFonts w:ascii="Times New Roman" w:hAnsi="Times New Roman" w:cs="Times New Roman"/>
+        </w:rPr>
+        <w:t>.docx/question1.pdf file for question 1.</w:t>
       </w:r>
     </w:p>
     <w:p>
@@ -392,6 +404,7 @@
         <w:rPr>
           <w:rFonts w:ascii="Times New Roman" w:hAnsi="Times New Roman" w:cs="Times New Roman"/>
         </w:rPr>
+        <w:lastRenderedPageBreak/>
         <w:t>Dendrogram of Complete link:</w:t>
       </w:r>
     </w:p>
@@ -500,7 +513,6 @@
           <w:rFonts w:ascii="Times New Roman" w:hAnsi="Times New Roman" w:cs="Times New Roman"/>
           <w:noProof/>
         </w:rPr>
-        <w:lastRenderedPageBreak/>
         <w:drawing>
           <wp:inline distT="0" distB="0" distL="0" distR="0" wp14:anchorId="20DCE748" wp14:editId="33DFEE00">
             <wp:extent cx="5867400" cy="3482340"/>
@@ -585,6 +597,7 @@
           <w:b/>
           <w:bCs/>
         </w:rPr>
+        <w:lastRenderedPageBreak/>
         <w:t xml:space="preserve">Question </w:t>
       </w:r>
       <w:r>
@@ -1040,7 +1053,6 @@
           <w:rFonts w:ascii="Times New Roman" w:hAnsi="Times New Roman" w:cs="Times New Roman"/>
           <w:noProof/>
         </w:rPr>
-        <w:lastRenderedPageBreak/>
         <w:drawing>
           <wp:inline distT="0" distB="0" distL="0" distR="0" wp14:anchorId="7BE7AFE9" wp14:editId="2CB11308">
             <wp:extent cx="5943600" cy="3787140"/>

</xml_diff>